<commit_message>
Diagrama de componentes com crop e o doc de design
Signed-off-by: Benito Michelon <benito@Benitos-MacBook-Pro.local>
</commit_message>
<xml_diff>
--- a/Arquiteto/DocumentoDeDesign.docx
+++ b/Arquiteto/DocumentoDeDesign.docx
@@ -44,180 +44,230 @@
       <w:r>
         <w:t xml:space="preserve"> Os retornos de todos os comandos são em formato JSON.</w:t>
       </w:r>
+    </w:p>
+    <w:p>
+      <w:pPr>
+        <w:pStyle w:val="Heading2"/>
+      </w:pPr>
+      <w:r>
+        <w:t>Website</w:t>
+      </w:r>
+    </w:p>
+    <w:p>
+      <w:r>
+        <w:t>O website é provido pelo webservice escrito em python utilizando o framework Django. Ele se conecta ao simulador e faz as chamadas necessárias para obter os valores que serão então expostos na tela.</w:t>
+      </w:r>
+    </w:p>
+    <w:p>
+      <w:pPr>
+        <w:pStyle w:val="Heading1"/>
+      </w:pPr>
+      <w:r>
+        <w:t>Patterns</w:t>
+      </w:r>
+    </w:p>
+    <w:p>
+      <w:pPr>
+        <w:pStyle w:val="Heading2"/>
+      </w:pPr>
+      <w:r>
+        <w:t>Client/Server</w:t>
+      </w:r>
+    </w:p>
+    <w:p>
+      <w:pPr>
+        <w:pStyle w:val="Heading3"/>
+      </w:pPr>
+      <w:r>
+        <w:t>Overview:</w:t>
+      </w:r>
+    </w:p>
+    <w:p>
+      <w:r>
+        <w:t>O padrão client/server será utilizado para fazer a ligação entre o webserver e a daemon que simula os instrumentos de medição médica</w:t>
+      </w:r>
+    </w:p>
+    <w:p>
+      <w:pPr>
+        <w:pStyle w:val="Heading3"/>
+      </w:pPr>
+      <w:r>
+        <w:t>Structure:</w:t>
+      </w:r>
+    </w:p>
+    <w:p>
+      <w:r>
+        <w:t>A estrutura é constituída pelo simulador escutando na porta 8888, sendo acessada pelo webservice que, geralmente, é rodado na porta 8000</w:t>
+      </w:r>
+    </w:p>
+    <w:p>
+      <w:pPr>
+        <w:pStyle w:val="Heading3"/>
+      </w:pPr>
+      <w:r>
+        <w:t>Behavior:</w:t>
+      </w:r>
+    </w:p>
+    <w:p>
+      <w:r>
+        <w:t>O usuário seleciona o dispositivo que deseja obter as informações e o  webservice envia o comando para o simulador, obtendo assim os dados para expor ao usuário</w:t>
+      </w:r>
+      <w:r>
+        <w:t>.</w:t>
+      </w:r>
+    </w:p>
+    <w:p/>
+    <w:p>
+      <w:pPr>
+        <w:pStyle w:val="Heading2"/>
+      </w:pPr>
+      <w:r>
+        <w:t>MVC</w:t>
+      </w:r>
+    </w:p>
+    <w:p>
+      <w:pPr>
+        <w:pStyle w:val="Heading3"/>
+      </w:pPr>
+      <w:r>
+        <w:t>Overview:</w:t>
+      </w:r>
+    </w:p>
+    <w:p>
+      <w:r>
+        <w:t xml:space="preserve">O webservice é implementado utilizando o padrão MVC, na verdade a comunidade Django chama o padrão de MTC por utilizar templates para renderizar as views. </w:t>
+      </w:r>
+    </w:p>
+    <w:p>
+      <w:pPr>
+        <w:pStyle w:val="Heading3"/>
+      </w:pPr>
+      <w:r>
+        <w:lastRenderedPageBreak/>
+        <w:t>Structure:</w:t>
+      </w:r>
+    </w:p>
+    <w:p>
+      <w:r>
+        <w:t>O modelo é persistido em banco de dados relacional na plataforma SQLite. Os controles são realizados por classes em Python que realizam a lógica e renderizam os templates para retornar as views ao usuário.</w:t>
+      </w:r>
+    </w:p>
+    <w:p>
+      <w:pPr>
+        <w:pStyle w:val="Heading3"/>
+      </w:pPr>
+      <w:r>
+        <w:t>Behavior:</w:t>
+      </w:r>
+    </w:p>
+    <w:p>
+      <w:r>
+        <w:t>O usuário acessa uma URL correspondente ao controlador e o mesmo se encarrega de obter os dados necessários para renderizar o template que irá montar a view ao usuário.</w:t>
+      </w:r>
+    </w:p>
+    <w:p>
+      <w:pPr>
+        <w:pStyle w:val="Heading1"/>
+      </w:pPr>
+      <w:r>
+        <w:t>Requirement realizations</w:t>
+      </w:r>
+    </w:p>
+    <w:p>
+      <w:pPr>
+        <w:pStyle w:val="Heading2"/>
+      </w:pPr>
+      <w:r>
+        <w:t>View of participants</w:t>
+      </w:r>
+    </w:p>
+    <w:p>
+      <w:r>
+        <w:t>O usuário ve apenas uma página HTML</w:t>
+      </w:r>
+    </w:p>
+    <w:p>
+      <w:pPr>
+        <w:pStyle w:val="Heading2"/>
+      </w:pPr>
+      <w:r>
+        <w:t>Basic Scenario</w:t>
+      </w:r>
+    </w:p>
+    <w:p>
+      <w:r>
+        <w:t>Na página principal é exibida ao usuário uma lista de pacientes que podem ser selecionados.</w:t>
+      </w:r>
+    </w:p>
+    <w:p>
+      <w:r>
+        <w:t>Ao selecionar um paciente, o usuário tem acesso aos sensores conectados àquele paciente que também podem ser selecionados.</w:t>
+      </w:r>
+    </w:p>
+    <w:p>
+      <w:r>
+        <w:t>Ao selecionar um sensor, é exibida uma página com os valores obtidos do sensor</w:t>
+      </w:r>
+    </w:p>
+    <w:p>
+      <w:pPr>
+        <w:pStyle w:val="Heading2"/>
+      </w:pPr>
+      <w:r>
+        <w:t>Additional Scenarios</w:t>
+      </w:r>
+    </w:p>
+    <w:p/>
+    <w:p>
+      <w:r>
+        <w:rPr>
+          <w:noProof/>
+        </w:rPr>
+        <w:lastRenderedPageBreak/>
+        <w:drawing>
+          <wp:inline distT="0" distB="0" distL="0" distR="0">
+            <wp:extent cx="6602681" cy="12664015"/>
+            <wp:effectExtent l="0" t="0" r="8255" b="4445"/>
+            <wp:docPr id="3" name="Picture 3"/>
+            <wp:cNvGraphicFramePr>
+              <a:graphicFrameLocks xmlns:a="http://schemas.openxmlformats.org/drawingml/2006/main" noChangeAspect="1"/>
+            </wp:cNvGraphicFramePr>
+            <a:graphic xmlns:a="http://schemas.openxmlformats.org/drawingml/2006/main">
+              <a:graphicData uri="http://schemas.openxmlformats.org/drawingml/2006/picture">
+                <pic:pic xmlns:pic="http://schemas.openxmlformats.org/drawingml/2006/picture">
+                  <pic:nvPicPr>
+                    <pic:cNvPr id="0" name="DiagramaDeComponentes.png"/>
+                    <pic:cNvPicPr/>
+                  </pic:nvPicPr>
+                  <pic:blipFill>
+                    <a:blip r:embed="rId7">
+                      <a:extLst>
+                        <a:ext uri="{28A0092B-C50C-407E-A947-70E740481C1C}">
+                          <a14:useLocalDpi xmlns:a14="http://schemas.microsoft.com/office/drawing/2010/main" val="0"/>
+                        </a:ext>
+                      </a:extLst>
+                    </a:blip>
+                    <a:stretch>
+                      <a:fillRect/>
+                    </a:stretch>
+                  </pic:blipFill>
+                  <pic:spPr>
+                    <a:xfrm>
+                      <a:off x="0" y="0"/>
+                      <a:ext cx="6608385" cy="12674955"/>
+                    </a:xfrm>
+                    <a:prstGeom prst="rect">
+                      <a:avLst/>
+                    </a:prstGeom>
+                  </pic:spPr>
+                </pic:pic>
+              </a:graphicData>
+            </a:graphic>
+          </wp:inline>
+        </w:drawing>
+      </w:r>
       <w:bookmarkStart w:id="0" w:name="_GoBack"/>
       <w:bookmarkEnd w:id="0"/>
-    </w:p>
-    <w:p>
-      <w:pPr>
-        <w:pStyle w:val="Heading2"/>
-      </w:pPr>
-      <w:r>
-        <w:t>Website</w:t>
-      </w:r>
-    </w:p>
-    <w:p>
-      <w:r>
-        <w:t>O website é provido pelo webservice escrito em python utilizando o framework Django. Ele se conecta ao simulador e faz as chamadas necessárias para obter os valores que serão então expostos na tela.</w:t>
-      </w:r>
-    </w:p>
-    <w:p>
-      <w:pPr>
-        <w:pStyle w:val="Heading1"/>
-      </w:pPr>
-      <w:r>
-        <w:t>Patterns</w:t>
-      </w:r>
-    </w:p>
-    <w:p>
-      <w:pPr>
-        <w:pStyle w:val="Heading2"/>
-      </w:pPr>
-      <w:r>
-        <w:t>Client/Server</w:t>
-      </w:r>
-    </w:p>
-    <w:p>
-      <w:pPr>
-        <w:pStyle w:val="Heading3"/>
-      </w:pPr>
-      <w:r>
-        <w:t>Overview:</w:t>
-      </w:r>
-    </w:p>
-    <w:p>
-      <w:r>
-        <w:t>O padrão client/server será utilizado para fazer a ligação entre o webserver e a daemon que simula os instrumentos de medição médica</w:t>
-      </w:r>
-    </w:p>
-    <w:p>
-      <w:pPr>
-        <w:pStyle w:val="Heading3"/>
-      </w:pPr>
-      <w:r>
-        <w:t>Structure:</w:t>
-      </w:r>
-    </w:p>
-    <w:p>
-      <w:r>
-        <w:t>A estrutura é constituída pelo simulador escutando na porta 8888, sendo acessada pelo webservice que, geralmente, é rodado na porta 8000</w:t>
-      </w:r>
-    </w:p>
-    <w:p>
-      <w:pPr>
-        <w:pStyle w:val="Heading3"/>
-      </w:pPr>
-      <w:r>
-        <w:t>Behavior:</w:t>
-      </w:r>
-    </w:p>
-    <w:p>
-      <w:r>
-        <w:t>O usuário seleciona o dispositivo que deseja obter as informações e o  webservice envia o comando para o simulador, obtendo assim os dados para expor ao usuário</w:t>
-      </w:r>
-      <w:r>
-        <w:t>.</w:t>
-      </w:r>
-    </w:p>
-    <w:p/>
-    <w:p>
-      <w:pPr>
-        <w:pStyle w:val="Heading2"/>
-      </w:pPr>
-      <w:r>
-        <w:t>MVC</w:t>
-      </w:r>
-    </w:p>
-    <w:p>
-      <w:pPr>
-        <w:pStyle w:val="Heading3"/>
-      </w:pPr>
-      <w:r>
-        <w:t>Overview:</w:t>
-      </w:r>
-    </w:p>
-    <w:p>
-      <w:r>
-        <w:t xml:space="preserve">O webservice é implementado utilizando o padrão MVC, na verdade a comunidade Django chama o padrão de MTC por utilizar templates para renderizar as views. </w:t>
-      </w:r>
-    </w:p>
-    <w:p>
-      <w:pPr>
-        <w:pStyle w:val="Heading3"/>
-      </w:pPr>
-      <w:r>
-        <w:lastRenderedPageBreak/>
-        <w:t>Structure:</w:t>
-      </w:r>
-    </w:p>
-    <w:p>
-      <w:r>
-        <w:t>O modelo é persistido em banco de dados relacional na plataforma SQLite. Os controles são realizados por classes em Python que realizam a lógica e renderizam os templates para retornar as views ao usuário.</w:t>
-      </w:r>
-    </w:p>
-    <w:p>
-      <w:pPr>
-        <w:pStyle w:val="Heading3"/>
-      </w:pPr>
-      <w:r>
-        <w:t>Behavior:</w:t>
-      </w:r>
-    </w:p>
-    <w:p>
-      <w:r>
-        <w:t>O usuário acessa uma URL correspondente ao controlador e o mesmo se encarrega de obter os dados necessários para renderizar o template que irá montar a view ao usuário.</w:t>
-      </w:r>
-    </w:p>
-    <w:p>
-      <w:pPr>
-        <w:pStyle w:val="Heading1"/>
-      </w:pPr>
-      <w:r>
-        <w:t>Requirement realizations</w:t>
-      </w:r>
-    </w:p>
-    <w:p>
-      <w:pPr>
-        <w:pStyle w:val="Heading2"/>
-      </w:pPr>
-      <w:r>
-        <w:t>View of participants</w:t>
-      </w:r>
-    </w:p>
-    <w:p>
-      <w:r>
-        <w:t>O usuário ve apenas uma página HTML</w:t>
-      </w:r>
-    </w:p>
-    <w:p>
-      <w:pPr>
-        <w:pStyle w:val="Heading2"/>
-      </w:pPr>
-      <w:r>
-        <w:t>Basic Scenario</w:t>
-      </w:r>
-    </w:p>
-    <w:p>
-      <w:r>
-        <w:t>Na página principal é exibida ao usuário uma lista de pacientes que podem ser selecionados.</w:t>
-      </w:r>
-    </w:p>
-    <w:p>
-      <w:r>
-        <w:t>Ao selecionar um paciente, o usuário tem acesso aos sensores conectados àquele paciente que também podem ser selecionados.</w:t>
-      </w:r>
-    </w:p>
-    <w:p>
-      <w:r>
-        <w:t>Ao selecionar um sensor, é exibida uma página com os valores obtidos do sensor</w:t>
-      </w:r>
-    </w:p>
-    <w:p>
-      <w:pPr>
-        <w:pStyle w:val="Heading2"/>
-      </w:pPr>
-      <w:r>
-        <w:t>Additional Scenarios</w:t>
-      </w:r>
     </w:p>
     <w:sectPr>
       <w:pgSz w:w="12240" w:h="15840"/>
@@ -227,6 +277,56 @@
     </w:sectPr>
   </w:body>
 </w:document>
+</file>
+
+<file path=word/endnotes.xml><?xml version="1.0" encoding="utf-8"?>
+<w:endnotes xmlns:wpc="http://schemas.microsoft.com/office/word/2010/wordprocessingCanvas" xmlns:mc="http://schemas.openxmlformats.org/markup-compatibility/2006" xmlns:o="urn:schemas-microsoft-com:office:office" xmlns:r="http://schemas.openxmlformats.org/officeDocument/2006/relationships" xmlns:m="http://schemas.openxmlformats.org/officeDocument/2006/math" xmlns:v="urn:schemas-microsoft-com:vml" xmlns:wp14="http://schemas.microsoft.com/office/word/2010/wordprocessingDrawing" xmlns:wp="http://schemas.openxmlformats.org/drawingml/2006/wordprocessingDrawing" xmlns:w10="urn:schemas-microsoft-com:office:word" xmlns:w="http://schemas.openxmlformats.org/wordprocessingml/2006/main" xmlns:w14="http://schemas.microsoft.com/office/word/2010/wordml" xmlns:wpg="http://schemas.microsoft.com/office/word/2010/wordprocessingGroup" xmlns:wpi="http://schemas.microsoft.com/office/word/2010/wordprocessingInk" xmlns:wne="http://schemas.microsoft.com/office/word/2006/wordml" xmlns:wps="http://schemas.microsoft.com/office/word/2010/wordprocessingShape" mc:Ignorable="w14 wp14">
+  <w:endnote w:type="separator" w:id="-1">
+    <w:p>
+      <w:pPr>
+        <w:spacing w:after="0" w:line="240" w:lineRule="auto"/>
+      </w:pPr>
+      <w:r>
+        <w:separator/>
+      </w:r>
+    </w:p>
+  </w:endnote>
+  <w:endnote w:type="continuationSeparator" w:id="0">
+    <w:p>
+      <w:pPr>
+        <w:spacing w:after="0" w:line="240" w:lineRule="auto"/>
+      </w:pPr>
+      <w:r>
+        <w:continuationSeparator/>
+      </w:r>
+    </w:p>
+  </w:endnote>
+</w:endnotes>
+</file>
+
+<file path=word/footnotes.xml><?xml version="1.0" encoding="utf-8"?>
+<w:footnotes xmlns:wpc="http://schemas.microsoft.com/office/word/2010/wordprocessingCanvas" xmlns:mc="http://schemas.openxmlformats.org/markup-compatibility/2006" xmlns:o="urn:schemas-microsoft-com:office:office" xmlns:r="http://schemas.openxmlformats.org/officeDocument/2006/relationships" xmlns:m="http://schemas.openxmlformats.org/officeDocument/2006/math" xmlns:v="urn:schemas-microsoft-com:vml" xmlns:wp14="http://schemas.microsoft.com/office/word/2010/wordprocessingDrawing" xmlns:wp="http://schemas.openxmlformats.org/drawingml/2006/wordprocessingDrawing" xmlns:w10="urn:schemas-microsoft-com:office:word" xmlns:w="http://schemas.openxmlformats.org/wordprocessingml/2006/main" xmlns:w14="http://schemas.microsoft.com/office/word/2010/wordml" xmlns:wpg="http://schemas.microsoft.com/office/word/2010/wordprocessingGroup" xmlns:wpi="http://schemas.microsoft.com/office/word/2010/wordprocessingInk" xmlns:wne="http://schemas.microsoft.com/office/word/2006/wordml" xmlns:wps="http://schemas.microsoft.com/office/word/2010/wordprocessingShape" mc:Ignorable="w14 wp14">
+  <w:footnote w:type="separator" w:id="-1">
+    <w:p>
+      <w:pPr>
+        <w:spacing w:after="0" w:line="240" w:lineRule="auto"/>
+      </w:pPr>
+      <w:r>
+        <w:separator/>
+      </w:r>
+    </w:p>
+  </w:footnote>
+  <w:footnote w:type="continuationSeparator" w:id="0">
+    <w:p>
+      <w:pPr>
+        <w:spacing w:after="0" w:line="240" w:lineRule="auto"/>
+      </w:pPr>
+      <w:r>
+        <w:continuationSeparator/>
+      </w:r>
+    </w:p>
+  </w:footnote>
+</w:footnotes>
 </file>
 
 <file path=word/styles.xml><?xml version="1.0" encoding="utf-8"?>
@@ -576,6 +676,80 @@
       <w:color w:val="4F81BD" w:themeColor="accent1"/>
     </w:rPr>
   </w:style>
+  <w:style w:type="paragraph" w:styleId="BalloonText">
+    <w:name w:val="Balloon Text"/>
+    <w:basedOn w:val="Normal"/>
+    <w:link w:val="BalloonTextChar"/>
+    <w:uiPriority w:val="99"/>
+    <w:semiHidden/>
+    <w:unhideWhenUsed/>
+    <w:rsid w:val="002E7259"/>
+    <w:pPr>
+      <w:spacing w:after="0" w:line="240" w:lineRule="auto"/>
+    </w:pPr>
+    <w:rPr>
+      <w:rFonts w:ascii="Tahoma" w:hAnsi="Tahoma" w:cs="Tahoma"/>
+      <w:sz w:val="16"/>
+      <w:szCs w:val="16"/>
+    </w:rPr>
+  </w:style>
+  <w:style w:type="character" w:customStyle="1" w:styleId="BalloonTextChar">
+    <w:name w:val="Balloon Text Char"/>
+    <w:basedOn w:val="DefaultParagraphFont"/>
+    <w:link w:val="BalloonText"/>
+    <w:uiPriority w:val="99"/>
+    <w:semiHidden/>
+    <w:rsid w:val="002E7259"/>
+    <w:rPr>
+      <w:rFonts w:ascii="Tahoma" w:hAnsi="Tahoma" w:cs="Tahoma"/>
+      <w:sz w:val="16"/>
+      <w:szCs w:val="16"/>
+    </w:rPr>
+  </w:style>
+  <w:style w:type="paragraph" w:styleId="Header">
+    <w:name w:val="header"/>
+    <w:basedOn w:val="Normal"/>
+    <w:link w:val="HeaderChar"/>
+    <w:uiPriority w:val="99"/>
+    <w:unhideWhenUsed/>
+    <w:rsid w:val="002E7259"/>
+    <w:pPr>
+      <w:tabs>
+        <w:tab w:val="center" w:pos="4680"/>
+        <w:tab w:val="right" w:pos="9360"/>
+      </w:tabs>
+      <w:spacing w:after="0" w:line="240" w:lineRule="auto"/>
+    </w:pPr>
+  </w:style>
+  <w:style w:type="character" w:customStyle="1" w:styleId="HeaderChar">
+    <w:name w:val="Header Char"/>
+    <w:basedOn w:val="DefaultParagraphFont"/>
+    <w:link w:val="Header"/>
+    <w:uiPriority w:val="99"/>
+    <w:rsid w:val="002E7259"/>
+  </w:style>
+  <w:style w:type="paragraph" w:styleId="Footer">
+    <w:name w:val="footer"/>
+    <w:basedOn w:val="Normal"/>
+    <w:link w:val="FooterChar"/>
+    <w:uiPriority w:val="99"/>
+    <w:unhideWhenUsed/>
+    <w:rsid w:val="002E7259"/>
+    <w:pPr>
+      <w:tabs>
+        <w:tab w:val="center" w:pos="4680"/>
+        <w:tab w:val="right" w:pos="9360"/>
+      </w:tabs>
+      <w:spacing w:after="0" w:line="240" w:lineRule="auto"/>
+    </w:pPr>
+  </w:style>
+  <w:style w:type="character" w:customStyle="1" w:styleId="FooterChar">
+    <w:name w:val="Footer Char"/>
+    <w:basedOn w:val="DefaultParagraphFont"/>
+    <w:link w:val="Footer"/>
+    <w:uiPriority w:val="99"/>
+    <w:rsid w:val="002E7259"/>
+  </w:style>
 </w:styles>
 </file>
 
@@ -925,6 +1099,80 @@
       <w:bCs/>
       <w:color w:val="4F81BD" w:themeColor="accent1"/>
     </w:rPr>
+  </w:style>
+  <w:style w:type="paragraph" w:styleId="BalloonText">
+    <w:name w:val="Balloon Text"/>
+    <w:basedOn w:val="Normal"/>
+    <w:link w:val="BalloonTextChar"/>
+    <w:uiPriority w:val="99"/>
+    <w:semiHidden/>
+    <w:unhideWhenUsed/>
+    <w:rsid w:val="002E7259"/>
+    <w:pPr>
+      <w:spacing w:after="0" w:line="240" w:lineRule="auto"/>
+    </w:pPr>
+    <w:rPr>
+      <w:rFonts w:ascii="Tahoma" w:hAnsi="Tahoma" w:cs="Tahoma"/>
+      <w:sz w:val="16"/>
+      <w:szCs w:val="16"/>
+    </w:rPr>
+  </w:style>
+  <w:style w:type="character" w:customStyle="1" w:styleId="BalloonTextChar">
+    <w:name w:val="Balloon Text Char"/>
+    <w:basedOn w:val="DefaultParagraphFont"/>
+    <w:link w:val="BalloonText"/>
+    <w:uiPriority w:val="99"/>
+    <w:semiHidden/>
+    <w:rsid w:val="002E7259"/>
+    <w:rPr>
+      <w:rFonts w:ascii="Tahoma" w:hAnsi="Tahoma" w:cs="Tahoma"/>
+      <w:sz w:val="16"/>
+      <w:szCs w:val="16"/>
+    </w:rPr>
+  </w:style>
+  <w:style w:type="paragraph" w:styleId="Header">
+    <w:name w:val="header"/>
+    <w:basedOn w:val="Normal"/>
+    <w:link w:val="HeaderChar"/>
+    <w:uiPriority w:val="99"/>
+    <w:unhideWhenUsed/>
+    <w:rsid w:val="002E7259"/>
+    <w:pPr>
+      <w:tabs>
+        <w:tab w:val="center" w:pos="4680"/>
+        <w:tab w:val="right" w:pos="9360"/>
+      </w:tabs>
+      <w:spacing w:after="0" w:line="240" w:lineRule="auto"/>
+    </w:pPr>
+  </w:style>
+  <w:style w:type="character" w:customStyle="1" w:styleId="HeaderChar">
+    <w:name w:val="Header Char"/>
+    <w:basedOn w:val="DefaultParagraphFont"/>
+    <w:link w:val="Header"/>
+    <w:uiPriority w:val="99"/>
+    <w:rsid w:val="002E7259"/>
+  </w:style>
+  <w:style w:type="paragraph" w:styleId="Footer">
+    <w:name w:val="footer"/>
+    <w:basedOn w:val="Normal"/>
+    <w:link w:val="FooterChar"/>
+    <w:uiPriority w:val="99"/>
+    <w:unhideWhenUsed/>
+    <w:rsid w:val="002E7259"/>
+    <w:pPr>
+      <w:tabs>
+        <w:tab w:val="center" w:pos="4680"/>
+        <w:tab w:val="right" w:pos="9360"/>
+      </w:tabs>
+      <w:spacing w:after="0" w:line="240" w:lineRule="auto"/>
+    </w:pPr>
+  </w:style>
+  <w:style w:type="character" w:customStyle="1" w:styleId="FooterChar">
+    <w:name w:val="Footer Char"/>
+    <w:basedOn w:val="DefaultParagraphFont"/>
+    <w:link w:val="Footer"/>
+    <w:uiPriority w:val="99"/>
+    <w:rsid w:val="002E7259"/>
   </w:style>
 </w:styles>
 </file>

</xml_diff>